<commit_message>
updates FileStore design document to incorporate comments from Pegah and Alex F
</commit_message>
<xml_diff>
--- a/Svc.Web/FileStore/doc/FileStore Web Service Design.docx
+++ b/Svc.Web/FileStore/doc/FileStore Web Service Design.docx
@@ -58,429 +58,95 @@
       <w:r>
         <w:t xml:space="preserve"> is limited to persisting and providing files or any other large binary or textual data streams represented via file.</w:t>
       </w:r>
-    </w:p>
-    <w:p>
-      <w:pPr>
-        <w:pStyle w:val="Heading1"/>
-      </w:pPr>
-      <w:r>
-        <w:t>Interface</w:t>
-      </w:r>
-    </w:p>
-    <w:p>
-      <w:pPr>
-        <w:pStyle w:val="Heading2"/>
-      </w:pPr>
-      <w:r>
-        <w:t>Endpoint</w:t>
-      </w:r>
-    </w:p>
-    <w:p>
-      <w:r>
-        <w:t>REST endpoint at /svc/</w:t>
+      <w:r>
+        <w:t xml:space="preserve"> </w:t>
       </w:r>
       <w:proofErr w:type="spellStart"/>
       <w:r>
-        <w:t>filestore</w:t>
+        <w:t>FileStore</w:t>
       </w:r>
       <w:proofErr w:type="spellEnd"/>
-    </w:p>
-    <w:p>
-      <w:pPr>
-        <w:pStyle w:val="Heading2"/>
-      </w:pPr>
-      <w:r>
-        <w:t>Methods</w:t>
-      </w:r>
-    </w:p>
-    <w:p>
-      <w:pPr>
-        <w:pStyle w:val="Heading3"/>
-      </w:pPr>
-      <w:r>
-        <w:t>POST /file</w:t>
-      </w:r>
-    </w:p>
-    <w:p>
-      <w:r>
-        <w:t>Method for uploading file into the application.</w:t>
-      </w:r>
-    </w:p>
-    <w:p>
-      <w:r>
-        <w:t xml:space="preserve">Returns string containing 32 alphanumerical characters </w:t>
-      </w:r>
-      <w:r>
-        <w:t xml:space="preserve">of </w:t>
-      </w:r>
-      <w:r>
-        <w:t>unique identifier</w:t>
-      </w:r>
-      <w:r>
-        <w:t xml:space="preserve"> (GUID) of the posted file.</w:t>
-      </w:r>
-    </w:p>
-    <w:p>
-      <w:r>
-        <w:rPr>
-          <w:rStyle w:val="Heading3Char"/>
-        </w:rPr>
-        <w:t>GET /file</w:t>
-      </w:r>
-      <w:proofErr w:type="gramStart"/>
-      <w:r>
-        <w:rPr>
-          <w:rStyle w:val="Heading3Char"/>
-        </w:rPr>
-        <w:t>/</w:t>
-      </w:r>
-      <w:r>
-        <w:rPr>
-          <w:rStyle w:val="Heading3Char"/>
-        </w:rPr>
-        <w:t>{</w:t>
-      </w:r>
-      <w:proofErr w:type="gramEnd"/>
-      <w:r>
-        <w:rPr>
-          <w:rStyle w:val="Heading3Char"/>
-        </w:rPr>
-        <w:t>id</w:t>
-      </w:r>
-      <w:r>
-        <w:rPr>
-          <w:rStyle w:val="Heading3Char"/>
-        </w:rPr>
-        <w:t>}</w:t>
-      </w:r>
-      <w:r>
-        <w:rPr>
-          <w:rStyle w:val="Heading3Char"/>
-        </w:rPr>
-        <w:br/>
-      </w:r>
-      <w:r>
-        <w:t xml:space="preserve">- where </w:t>
-      </w:r>
-      <w:r>
-        <w:t>{</w:t>
-      </w:r>
-      <w:r>
-        <w:t>id</w:t>
-      </w:r>
-      <w:r>
-        <w:t>}</w:t>
-      </w:r>
-      <w:r>
-        <w:t xml:space="preserve"> is string containing 32 alphanumerical characters of unique identifier (GUID) of the file to retrieve</w:t>
-      </w:r>
-    </w:p>
-    <w:p>
-      <w:r>
-        <w:t>Method for downloading file from the application.</w:t>
-      </w:r>
-    </w:p>
-    <w:p>
-      <w:r>
-        <w:t>Returns file stream.</w:t>
-      </w:r>
-    </w:p>
-    <w:p>
-      <w:r>
-        <w:t>Example: GET /svc/</w:t>
+      <w:r>
+        <w:t xml:space="preserve"> Web Service should replace FILESTREAM as persistence mechanism for file attachments. </w:t>
+      </w:r>
+      <w:r>
+        <w:t xml:space="preserve">The following design principles are used to limit the scope of the </w:t>
       </w:r>
       <w:proofErr w:type="spellStart"/>
       <w:r>
-        <w:t>filestore</w:t>
+        <w:t>FileStore</w:t>
       </w:r>
       <w:proofErr w:type="spellEnd"/>
       <w:r>
-        <w:t>/file/</w:t>
-      </w:r>
-      <w:r>
-        <w:t>ee40d62d883d4eecb095f78883b69d63</w:t>
-      </w:r>
-    </w:p>
-    <w:p>
-      <w:r>
-        <w:rPr>
-          <w:rStyle w:val="Heading3Char"/>
-        </w:rPr>
-        <w:t>DELETE /file</w:t>
-      </w:r>
-      <w:proofErr w:type="gramStart"/>
-      <w:r>
-        <w:rPr>
-          <w:rStyle w:val="Heading3Char"/>
-        </w:rPr>
-        <w:t>/</w:t>
-      </w:r>
-      <w:r>
-        <w:rPr>
-          <w:rStyle w:val="Heading3Char"/>
-        </w:rPr>
-        <w:t>{</w:t>
-      </w:r>
-      <w:proofErr w:type="gramEnd"/>
-      <w:r>
-        <w:rPr>
-          <w:rStyle w:val="Heading3Char"/>
-        </w:rPr>
-        <w:t>id</w:t>
-      </w:r>
-      <w:r>
-        <w:rPr>
-          <w:rStyle w:val="Heading3Char"/>
-        </w:rPr>
-        <w:t>}</w:t>
-      </w:r>
-      <w:r>
-        <w:rPr>
-          <w:rStyle w:val="Heading3Char"/>
-        </w:rPr>
-        <w:br/>
-      </w:r>
-      <w:r>
-        <w:t xml:space="preserve">- where </w:t>
-      </w:r>
-      <w:r>
-        <w:t>{</w:t>
-      </w:r>
-      <w:r>
-        <w:t>id</w:t>
-      </w:r>
-      <w:r>
-        <w:t>}</w:t>
-      </w:r>
-      <w:r>
-        <w:t xml:space="preserve"> is string containing 32 alphanumerical characters of unique identifier (GUID) of the file to </w:t>
-      </w:r>
-      <w:r>
-        <w:t>delete</w:t>
-      </w:r>
-    </w:p>
-    <w:p>
-      <w:r>
-        <w:t>Method for removal of previously uploaded file.</w:t>
-      </w:r>
-    </w:p>
-    <w:p>
-      <w:r>
-        <w:t xml:space="preserve">Returns string containing 32 alphanumerical characters of unique identifier (GUID) of the </w:t>
-      </w:r>
-      <w:r>
-        <w:t>deleted</w:t>
-      </w:r>
-      <w:r>
-        <w:t xml:space="preserve"> file.</w:t>
-      </w:r>
-    </w:p>
-    <w:p>
-      <w:r>
-        <w:t xml:space="preserve">Example: DELETE </w:t>
-      </w:r>
-      <w:r>
-        <w:t>/svc/</w:t>
-      </w:r>
-      <w:proofErr w:type="spellStart"/>
-      <w:r>
-        <w:t>filestore</w:t>
-      </w:r>
-      <w:proofErr w:type="spellEnd"/>
-      <w:r>
-        <w:t>/file/</w:t>
-      </w:r>
-      <w:r>
-        <w:t>ee40d62d883d4eecb095f78883b69d63</w:t>
-      </w:r>
-    </w:p>
-    <w:p>
-      <w:pPr>
-        <w:pStyle w:val="Heading1"/>
-      </w:pPr>
-      <w:r>
-        <w:t>Technology</w:t>
-      </w:r>
-    </w:p>
-    <w:p>
-      <w:proofErr w:type="spellStart"/>
-      <w:r>
-        <w:t>FileStore</w:t>
-      </w:r>
-      <w:proofErr w:type="spellEnd"/>
-      <w:r>
-        <w:t xml:space="preserve"> Web Service is to be implemented using ASP.NET Web API/C#.</w:t>
-      </w:r>
-      <w:r>
-        <w:t xml:space="preserve"> Database is to be Microsoft SQL Server 2012.</w:t>
-      </w:r>
-    </w:p>
-    <w:p>
-      <w:pPr>
-        <w:pStyle w:val="Heading1"/>
-      </w:pPr>
-      <w:r>
-        <w:lastRenderedPageBreak/>
-        <w:t>Behavior</w:t>
-      </w:r>
-    </w:p>
-    <w:p>
-      <w:pPr>
-        <w:pStyle w:val="Heading2"/>
-      </w:pPr>
-      <w:r>
-        <w:t>Methods</w:t>
-      </w:r>
-    </w:p>
-    <w:p>
-      <w:pPr>
-        <w:pStyle w:val="Heading3"/>
-      </w:pPr>
-      <w:r>
-        <w:t>POST /file</w:t>
-      </w:r>
-    </w:p>
-    <w:p>
-      <w:r>
-        <w:t>Method creates new database table record using file stream provided as a parameter.</w:t>
-      </w:r>
-      <w:r>
-        <w:t xml:space="preserve"> File identifier is generated in the database using </w:t>
-      </w:r>
-      <w:proofErr w:type="gramStart"/>
-      <w:r>
-        <w:t>NEWSEQUENTIALID</w:t>
-      </w:r>
-      <w:r>
-        <w:t>(</w:t>
-      </w:r>
-      <w:proofErr w:type="gramEnd"/>
-      <w:r>
-        <w:t>) and returned as a 32 alphanumerical character string.</w:t>
-      </w:r>
-    </w:p>
-    <w:p>
-      <w:r>
-        <w:rPr>
-          <w:rStyle w:val="Heading3Char"/>
-        </w:rPr>
-        <w:t>GET /file</w:t>
-      </w:r>
-      <w:proofErr w:type="gramStart"/>
-      <w:r>
-        <w:rPr>
-          <w:rStyle w:val="Heading3Char"/>
-        </w:rPr>
-        <w:t>/</w:t>
-      </w:r>
-      <w:r>
-        <w:rPr>
-          <w:rStyle w:val="Heading3Char"/>
-        </w:rPr>
-        <w:t>{</w:t>
-      </w:r>
-      <w:proofErr w:type="gramEnd"/>
-      <w:r>
-        <w:rPr>
-          <w:rStyle w:val="Heading3Char"/>
-        </w:rPr>
-        <w:t>id</w:t>
-      </w:r>
-      <w:r>
-        <w:rPr>
-          <w:rStyle w:val="Heading3Char"/>
-        </w:rPr>
-        <w:t>}</w:t>
-      </w:r>
-      <w:r>
-        <w:rPr>
-          <w:rStyle w:val="Heading3Char"/>
-        </w:rPr>
-        <w:br/>
-      </w:r>
-      <w:r>
-        <w:t>Method checks if database table contains the record identified by id provided as a parameter</w:t>
-      </w:r>
-      <w:r>
-        <w:t>. If record is found then file is returned as file stream. Otherwise attempt is made to retrieve FILESTREAM from legacy file storage.</w:t>
-      </w:r>
-      <w:r>
-        <w:t xml:space="preserve"> Return value is cached.</w:t>
-      </w:r>
-    </w:p>
-    <w:p>
-      <w:r>
-        <w:rPr>
-          <w:rStyle w:val="Heading3Char"/>
-        </w:rPr>
-        <w:t>DELETE /file</w:t>
-      </w:r>
-      <w:proofErr w:type="gramStart"/>
-      <w:r>
-        <w:rPr>
-          <w:rStyle w:val="Heading3Char"/>
-        </w:rPr>
-        <w:t>/</w:t>
-      </w:r>
-      <w:r>
-        <w:rPr>
-          <w:rStyle w:val="Heading3Char"/>
-        </w:rPr>
-        <w:t>{</w:t>
-      </w:r>
-      <w:proofErr w:type="gramEnd"/>
-      <w:r>
-        <w:rPr>
-          <w:rStyle w:val="Heading3Char"/>
-        </w:rPr>
-        <w:t>id</w:t>
-      </w:r>
-      <w:r>
-        <w:rPr>
-          <w:rStyle w:val="Heading3Char"/>
-        </w:rPr>
-        <w:t>}</w:t>
-      </w:r>
-      <w:r>
-        <w:rPr>
-          <w:rStyle w:val="Heading3Char"/>
-        </w:rPr>
-        <w:br/>
-      </w:r>
-      <w:r>
-        <w:t xml:space="preserve">Method checks if database table contains the record identified by id provided as a parameter. If record is found then </w:t>
-      </w:r>
-      <w:r>
-        <w:t>the record is deleted</w:t>
-      </w:r>
-      <w:r>
-        <w:t xml:space="preserve"> asynchronously</w:t>
-      </w:r>
-      <w:r>
-        <w:t xml:space="preserve">. Otherwise </w:t>
-      </w:r>
-      <w:r>
-        <w:t xml:space="preserve">asynchronous </w:t>
-      </w:r>
-      <w:r>
-        <w:t xml:space="preserve">attempt is made to </w:t>
-      </w:r>
-      <w:r>
-        <w:t>delete the</w:t>
-      </w:r>
-      <w:r>
-        <w:t xml:space="preserve"> FILESTREAM from legacy file stora</w:t>
-      </w:r>
-      <w:r>
-        <w:t>ge.</w:t>
-      </w:r>
-      <w:r>
-        <w:t xml:space="preserve"> Returns file </w:t>
+        <w:t xml:space="preserve"> Web Service</w:t>
+      </w:r>
+      <w:r>
+        <w:t xml:space="preserve"> for the current version</w:t>
+      </w:r>
+      <w:r>
+        <w:t>:</w:t>
+      </w:r>
+    </w:p>
+    <w:p>
+      <w:pPr>
+        <w:pStyle w:val="ListParagraph"/>
+        <w:numPr>
+          <w:ilvl w:val="0"/>
+          <w:numId w:val="1"/>
+        </w:numPr>
+      </w:pPr>
+      <w:r>
+        <w:t>Service allows for upload / download single file per call.</w:t>
+      </w:r>
+    </w:p>
+    <w:p>
+      <w:pPr>
+        <w:pStyle w:val="ListParagraph"/>
+        <w:numPr>
+          <w:ilvl w:val="0"/>
+          <w:numId w:val="1"/>
+        </w:numPr>
+      </w:pPr>
+      <w:r>
+        <w:t>URI of the file uniquely identifies the file</w:t>
+      </w:r>
+      <w:r>
+        <w:t xml:space="preserve"> within Blueprint Web Application.</w:t>
+      </w:r>
+    </w:p>
+    <w:p>
+      <w:pPr>
+        <w:pStyle w:val="ListParagraph"/>
+        <w:numPr>
+          <w:ilvl w:val="0"/>
+          <w:numId w:val="1"/>
+        </w:numPr>
+      </w:pPr>
+      <w:r>
+        <w:t>IIS service supports DELETE HTTP method, alternatively</w:t>
+      </w:r>
+      <w:r>
+        <w:t xml:space="preserve"> X-HTTP-Method-Override header to be used in conjunction with POST method.</w:t>
+      </w:r>
+    </w:p>
+    <w:p>
+      <w:pPr>
+        <w:pStyle w:val="ListParagraph"/>
+        <w:numPr>
+          <w:ilvl w:val="0"/>
+          <w:numId w:val="1"/>
+        </w:numPr>
+      </w:pPr>
+      <w:r>
+        <w:t>Service will not allow updates to enforce new GUID for each unique c</w:t>
       </w:r>
       <w:bookmarkStart w:id="0" w:name="_GoBack"/>
       <w:bookmarkEnd w:id="0"/>
       <w:r>
-        <w:t>identifier as it was supplied.</w:t>
+        <w:t>ontent. If update functionality will be implemented on the front end, it will use DELETE and then POST.</w:t>
+      </w:r>
+      <w:r>
+        <w:t xml:space="preserve"> It will prevent the issue with caching the older version of the file content.</w:t>
       </w:r>
     </w:p>
     <w:p>
@@ -488,6 +154,842 @@
         <w:pStyle w:val="Heading1"/>
       </w:pPr>
       <w:r>
+        <w:t>Interface</w:t>
+      </w:r>
+    </w:p>
+    <w:p>
+      <w:pPr>
+        <w:pStyle w:val="Heading2"/>
+      </w:pPr>
+      <w:r>
+        <w:t>Endpoint</w:t>
+      </w:r>
+    </w:p>
+    <w:p>
+      <w:r>
+        <w:t>REST endpoint at /svc/</w:t>
+      </w:r>
+      <w:proofErr w:type="spellStart"/>
+      <w:r>
+        <w:t>filestore</w:t>
+      </w:r>
+      <w:proofErr w:type="spellEnd"/>
+    </w:p>
+    <w:p>
+      <w:pPr>
+        <w:pStyle w:val="Heading2"/>
+      </w:pPr>
+      <w:r>
+        <w:t>Methods</w:t>
+      </w:r>
+    </w:p>
+    <w:p>
+      <w:pPr>
+        <w:pStyle w:val="Heading3"/>
+      </w:pPr>
+      <w:r>
+        <w:t>POST /file</w:t>
+      </w:r>
+    </w:p>
+    <w:p>
+      <w:r>
+        <w:t>Method for uploading file into the application.</w:t>
+      </w:r>
+    </w:p>
+    <w:p>
+      <w:r>
+        <w:t xml:space="preserve">Returns string containing 32 alphanumerical characters </w:t>
+      </w:r>
+      <w:r>
+        <w:t xml:space="preserve">of </w:t>
+      </w:r>
+      <w:r>
+        <w:t>unique identifier</w:t>
+      </w:r>
+      <w:r>
+        <w:t xml:space="preserve"> (GUID) of the posted file.</w:t>
+      </w:r>
+    </w:p>
+    <w:p>
+      <w:r>
+        <w:t>Returns</w:t>
+      </w:r>
+      <w:r>
+        <w:t xml:space="preserve"> status</w:t>
+      </w:r>
+      <w:r>
+        <w:t xml:space="preserve"> </w:t>
+      </w:r>
+      <w:r>
+        <w:rPr>
+          <w:rStyle w:val="Strong"/>
+        </w:rPr>
+        <w:t>200 OK</w:t>
+      </w:r>
+      <w:r>
+        <w:t xml:space="preserve"> if no issue is detected.</w:t>
+      </w:r>
+      <w:r>
+        <w:br/>
+        <w:t>Returns status</w:t>
+      </w:r>
+      <w:r>
+        <w:rPr>
+          <w:rStyle w:val="Strong"/>
+        </w:rPr>
+        <w:t xml:space="preserve"> </w:t>
+      </w:r>
+      <w:r>
+        <w:rPr>
+          <w:rStyle w:val="Strong"/>
+        </w:rPr>
+        <w:t>500 Internal Server Error</w:t>
+      </w:r>
+      <w:r>
+        <w:t xml:space="preserve"> if database connection is failed.</w:t>
+      </w:r>
+      <w:r>
+        <w:br/>
+        <w:t>Returns status</w:t>
+      </w:r>
+      <w:r>
+        <w:rPr>
+          <w:rStyle w:val="Strong"/>
+        </w:rPr>
+        <w:t xml:space="preserve"> </w:t>
+      </w:r>
+      <w:r>
+        <w:rPr>
+          <w:rStyle w:val="Strong"/>
+        </w:rPr>
+        <w:t xml:space="preserve">501 </w:t>
+      </w:r>
+      <w:proofErr w:type="gramStart"/>
+      <w:r>
+        <w:rPr>
+          <w:rStyle w:val="Strong"/>
+        </w:rPr>
+        <w:t>Not</w:t>
+      </w:r>
+      <w:proofErr w:type="gramEnd"/>
+      <w:r>
+        <w:rPr>
+          <w:rStyle w:val="Strong"/>
+        </w:rPr>
+        <w:t xml:space="preserve"> Implemented</w:t>
+      </w:r>
+      <w:r>
+        <w:t xml:space="preserve"> if database connection is established but table File is not found.</w:t>
+      </w:r>
+    </w:p>
+    <w:p>
+      <w:r>
+        <w:rPr>
+          <w:rStyle w:val="Heading3Char"/>
+        </w:rPr>
+        <w:t>GET /file</w:t>
+      </w:r>
+      <w:proofErr w:type="gramStart"/>
+      <w:r>
+        <w:rPr>
+          <w:rStyle w:val="Heading3Char"/>
+        </w:rPr>
+        <w:t>/</w:t>
+      </w:r>
+      <w:r>
+        <w:rPr>
+          <w:rStyle w:val="Heading3Char"/>
+        </w:rPr>
+        <w:t>{</w:t>
+      </w:r>
+      <w:proofErr w:type="gramEnd"/>
+      <w:r>
+        <w:rPr>
+          <w:rStyle w:val="Heading3Char"/>
+        </w:rPr>
+        <w:t>id</w:t>
+      </w:r>
+      <w:r>
+        <w:rPr>
+          <w:rStyle w:val="Heading3Char"/>
+        </w:rPr>
+        <w:t>}</w:t>
+      </w:r>
+      <w:r>
+        <w:rPr>
+          <w:rStyle w:val="Heading3Char"/>
+        </w:rPr>
+        <w:br/>
+      </w:r>
+      <w:r>
+        <w:t xml:space="preserve">- where </w:t>
+      </w:r>
+      <w:r>
+        <w:t>{</w:t>
+      </w:r>
+      <w:r>
+        <w:t>id</w:t>
+      </w:r>
+      <w:r>
+        <w:t>}</w:t>
+      </w:r>
+      <w:r>
+        <w:t xml:space="preserve"> is string containing 32 alphanumerical characters of unique identifier (GUID) of the file to retrieve</w:t>
+      </w:r>
+    </w:p>
+    <w:p>
+      <w:r>
+        <w:t>Method for downloading file from the application.</w:t>
+      </w:r>
+    </w:p>
+    <w:p>
+      <w:r>
+        <w:t>Returns file stream.</w:t>
+      </w:r>
+    </w:p>
+    <w:p>
+      <w:r>
+        <w:lastRenderedPageBreak/>
+        <w:t>Returns status</w:t>
+      </w:r>
+      <w:r>
+        <w:rPr>
+          <w:rStyle w:val="Strong"/>
+        </w:rPr>
+        <w:t xml:space="preserve"> </w:t>
+      </w:r>
+      <w:r>
+        <w:rPr>
+          <w:rStyle w:val="Strong"/>
+        </w:rPr>
+        <w:t>200 OK</w:t>
+      </w:r>
+      <w:r>
+        <w:t xml:space="preserve"> if no issue is detected.</w:t>
+      </w:r>
+      <w:r>
+        <w:br/>
+        <w:t>Returns status</w:t>
+      </w:r>
+      <w:r>
+        <w:rPr>
+          <w:rStyle w:val="Strong"/>
+        </w:rPr>
+        <w:t xml:space="preserve"> </w:t>
+      </w:r>
+      <w:r>
+        <w:rPr>
+          <w:rStyle w:val="Strong"/>
+        </w:rPr>
+        <w:t>500 Internal Server Error</w:t>
+      </w:r>
+      <w:r>
+        <w:t xml:space="preserve"> if database connection is failed.</w:t>
+      </w:r>
+      <w:r>
+        <w:br/>
+        <w:t>Returns status</w:t>
+      </w:r>
+      <w:r>
+        <w:rPr>
+          <w:rStyle w:val="Strong"/>
+        </w:rPr>
+        <w:t xml:space="preserve"> </w:t>
+      </w:r>
+      <w:r>
+        <w:rPr>
+          <w:rStyle w:val="Strong"/>
+        </w:rPr>
+        <w:t xml:space="preserve">501 </w:t>
+      </w:r>
+      <w:proofErr w:type="gramStart"/>
+      <w:r>
+        <w:rPr>
+          <w:rStyle w:val="Strong"/>
+        </w:rPr>
+        <w:t>Not</w:t>
+      </w:r>
+      <w:proofErr w:type="gramEnd"/>
+      <w:r>
+        <w:rPr>
+          <w:rStyle w:val="Strong"/>
+        </w:rPr>
+        <w:t xml:space="preserve"> Implemented</w:t>
+      </w:r>
+      <w:r>
+        <w:t xml:space="preserve"> if database connection is established but table File is not found.</w:t>
+      </w:r>
+    </w:p>
+    <w:p>
+      <w:r>
+        <w:t>Example: GET /svc/</w:t>
+      </w:r>
+      <w:proofErr w:type="spellStart"/>
+      <w:r>
+        <w:t>filestore</w:t>
+      </w:r>
+      <w:proofErr w:type="spellEnd"/>
+      <w:r>
+        <w:t>/file/</w:t>
+      </w:r>
+      <w:r>
+        <w:t>ee40d62d883d4eecb095f78883b69d63</w:t>
+      </w:r>
+    </w:p>
+    <w:p>
+      <w:r>
+        <w:rPr>
+          <w:rStyle w:val="Heading3Char"/>
+        </w:rPr>
+        <w:t>DELETE /file</w:t>
+      </w:r>
+      <w:proofErr w:type="gramStart"/>
+      <w:r>
+        <w:rPr>
+          <w:rStyle w:val="Heading3Char"/>
+        </w:rPr>
+        <w:t>/</w:t>
+      </w:r>
+      <w:r>
+        <w:rPr>
+          <w:rStyle w:val="Heading3Char"/>
+        </w:rPr>
+        <w:t>{</w:t>
+      </w:r>
+      <w:proofErr w:type="gramEnd"/>
+      <w:r>
+        <w:rPr>
+          <w:rStyle w:val="Heading3Char"/>
+        </w:rPr>
+        <w:t>id</w:t>
+      </w:r>
+      <w:r>
+        <w:rPr>
+          <w:rStyle w:val="Heading3Char"/>
+        </w:rPr>
+        <w:t>}</w:t>
+      </w:r>
+      <w:r>
+        <w:rPr>
+          <w:rStyle w:val="Heading3Char"/>
+        </w:rPr>
+        <w:br/>
+      </w:r>
+      <w:r>
+        <w:t xml:space="preserve">- where </w:t>
+      </w:r>
+      <w:r>
+        <w:t>{</w:t>
+      </w:r>
+      <w:r>
+        <w:t>id</w:t>
+      </w:r>
+      <w:r>
+        <w:t>}</w:t>
+      </w:r>
+      <w:r>
+        <w:t xml:space="preserve"> is string containing 32 alphanumerical characters of unique identifier (GUID) of the file to delete</w:t>
+      </w:r>
+    </w:p>
+    <w:p>
+      <w:r>
+        <w:t>Method for removal of previously uploaded file.</w:t>
+      </w:r>
+    </w:p>
+    <w:p>
+      <w:r>
+        <w:t>Returns string containing 32 alphanumerical characters of unique identifier (GUID) of the deleted file.</w:t>
+      </w:r>
+    </w:p>
+    <w:p>
+      <w:r>
+        <w:t>Returns status</w:t>
+      </w:r>
+      <w:r>
+        <w:rPr>
+          <w:rStyle w:val="Strong"/>
+        </w:rPr>
+        <w:t xml:space="preserve"> </w:t>
+      </w:r>
+      <w:r>
+        <w:rPr>
+          <w:rStyle w:val="Strong"/>
+        </w:rPr>
+        <w:t>200 OK</w:t>
+      </w:r>
+      <w:r>
+        <w:t xml:space="preserve"> if no issue is detected.</w:t>
+      </w:r>
+      <w:r>
+        <w:br/>
+        <w:t>Returns status</w:t>
+      </w:r>
+      <w:r>
+        <w:rPr>
+          <w:rStyle w:val="Strong"/>
+        </w:rPr>
+        <w:t xml:space="preserve"> </w:t>
+      </w:r>
+      <w:r>
+        <w:rPr>
+          <w:rStyle w:val="Strong"/>
+        </w:rPr>
+        <w:t>500 Internal Server Error</w:t>
+      </w:r>
+      <w:r>
+        <w:t xml:space="preserve"> if database connection is failed.</w:t>
+      </w:r>
+      <w:r>
+        <w:br/>
+        <w:t>Returns status</w:t>
+      </w:r>
+      <w:r>
+        <w:rPr>
+          <w:rStyle w:val="Strong"/>
+        </w:rPr>
+        <w:t xml:space="preserve"> </w:t>
+      </w:r>
+      <w:r>
+        <w:rPr>
+          <w:rStyle w:val="Strong"/>
+        </w:rPr>
+        <w:t xml:space="preserve">501 </w:t>
+      </w:r>
+      <w:proofErr w:type="gramStart"/>
+      <w:r>
+        <w:rPr>
+          <w:rStyle w:val="Strong"/>
+        </w:rPr>
+        <w:t>Not</w:t>
+      </w:r>
+      <w:proofErr w:type="gramEnd"/>
+      <w:r>
+        <w:rPr>
+          <w:rStyle w:val="Strong"/>
+        </w:rPr>
+        <w:t xml:space="preserve"> Implemented</w:t>
+      </w:r>
+      <w:r>
+        <w:t xml:space="preserve"> if database connection is established but table File is not found.</w:t>
+      </w:r>
+    </w:p>
+    <w:p>
+      <w:r>
+        <w:t>Example: DELETE /svc/</w:t>
+      </w:r>
+      <w:proofErr w:type="spellStart"/>
+      <w:r>
+        <w:t>filestore</w:t>
+      </w:r>
+      <w:proofErr w:type="spellEnd"/>
+      <w:r>
+        <w:t>/file/</w:t>
+      </w:r>
+      <w:r>
+        <w:t>ee40d62d883d4eecb095f78883b69d63</w:t>
+      </w:r>
+    </w:p>
+    <w:p>
+      <w:r>
+        <w:rPr>
+          <w:rStyle w:val="Heading3Char"/>
+        </w:rPr>
+        <w:t>GET</w:t>
+      </w:r>
+      <w:r>
+        <w:rPr>
+          <w:rStyle w:val="Heading3Char"/>
+        </w:rPr>
+        <w:t xml:space="preserve"> /</w:t>
+      </w:r>
+      <w:r>
+        <w:rPr>
+          <w:rStyle w:val="Heading3Char"/>
+        </w:rPr>
+        <w:t>status</w:t>
+      </w:r>
+      <w:r>
+        <w:rPr>
+          <w:rStyle w:val="Heading3Char"/>
+        </w:rPr>
+        <w:br/>
+      </w:r>
+      <w:r>
+        <w:t xml:space="preserve">Method to return current status of </w:t>
+      </w:r>
+      <w:proofErr w:type="spellStart"/>
+      <w:r>
+        <w:t>FileStore</w:t>
+      </w:r>
+      <w:proofErr w:type="spellEnd"/>
+      <w:r>
+        <w:t xml:space="preserve"> Web Service.</w:t>
+      </w:r>
+    </w:p>
+    <w:p>
+      <w:r>
+        <w:t>Returns status</w:t>
+      </w:r>
+      <w:r>
+        <w:rPr>
+          <w:rStyle w:val="Strong"/>
+        </w:rPr>
+        <w:t xml:space="preserve"> </w:t>
+      </w:r>
+      <w:r>
+        <w:rPr>
+          <w:rStyle w:val="Strong"/>
+        </w:rPr>
+        <w:t>200 OK</w:t>
+      </w:r>
+      <w:r>
+        <w:t xml:space="preserve"> if no issue is detected.</w:t>
+      </w:r>
+      <w:r>
+        <w:br/>
+      </w:r>
+      <w:r>
+        <w:t>Returns status</w:t>
+      </w:r>
+      <w:r>
+        <w:rPr>
+          <w:rStyle w:val="Strong"/>
+        </w:rPr>
+        <w:t xml:space="preserve"> </w:t>
+      </w:r>
+      <w:r>
+        <w:rPr>
+          <w:rStyle w:val="Strong"/>
+        </w:rPr>
+        <w:t>500 Internal Server Error</w:t>
+      </w:r>
+      <w:r>
+        <w:t xml:space="preserve"> if database connection is failed.</w:t>
+      </w:r>
+      <w:r>
+        <w:br/>
+      </w:r>
+      <w:r>
+        <w:t>Returns status</w:t>
+      </w:r>
+      <w:r>
+        <w:rPr>
+          <w:rStyle w:val="Strong"/>
+        </w:rPr>
+        <w:t xml:space="preserve"> 501 </w:t>
+      </w:r>
+      <w:proofErr w:type="gramStart"/>
+      <w:r>
+        <w:rPr>
+          <w:rStyle w:val="Strong"/>
+        </w:rPr>
+        <w:t>Not</w:t>
+      </w:r>
+      <w:proofErr w:type="gramEnd"/>
+      <w:r>
+        <w:rPr>
+          <w:rStyle w:val="Strong"/>
+        </w:rPr>
+        <w:t xml:space="preserve"> Implemented</w:t>
+      </w:r>
+      <w:r>
+        <w:t xml:space="preserve"> if database connection is established but table File is not found.</w:t>
+      </w:r>
+    </w:p>
+    <w:p>
+      <w:pPr>
+        <w:pStyle w:val="Heading1"/>
+      </w:pPr>
+      <w:r>
+        <w:t>Technology</w:t>
+      </w:r>
+    </w:p>
+    <w:p>
+      <w:proofErr w:type="spellStart"/>
+      <w:r>
+        <w:t>FileStore</w:t>
+      </w:r>
+      <w:proofErr w:type="spellEnd"/>
+      <w:r>
+        <w:t xml:space="preserve"> Web Service </w:t>
+      </w:r>
+      <w:r>
+        <w:t>will</w:t>
+      </w:r>
+      <w:r>
+        <w:t xml:space="preserve"> be implemented using ASP.NET Web API/C#.</w:t>
+      </w:r>
+      <w:r>
+        <w:t xml:space="preserve"> Database </w:t>
+      </w:r>
+      <w:r>
+        <w:t>will</w:t>
+      </w:r>
+      <w:r>
+        <w:t xml:space="preserve"> be Microsoft SQL Server 2012.</w:t>
+      </w:r>
+    </w:p>
+    <w:p>
+      <w:pPr>
+        <w:pStyle w:val="Heading1"/>
+      </w:pPr>
+      <w:r>
+        <w:t>Behavior</w:t>
+      </w:r>
+    </w:p>
+    <w:p>
+      <w:pPr>
+        <w:pStyle w:val="Heading2"/>
+      </w:pPr>
+      <w:r>
+        <w:t>Methods</w:t>
+      </w:r>
+    </w:p>
+    <w:p>
+      <w:pPr>
+        <w:pStyle w:val="Heading3"/>
+      </w:pPr>
+      <w:r>
+        <w:t>POST /file</w:t>
+      </w:r>
+    </w:p>
+    <w:p>
+      <w:r>
+        <w:t>Method creates new database table record using file stream provided as a parameter.</w:t>
+      </w:r>
+      <w:r>
+        <w:t xml:space="preserve"> File identifier is generated in the database using </w:t>
+      </w:r>
+      <w:proofErr w:type="gramStart"/>
+      <w:r>
+        <w:rPr>
+          <w:rStyle w:val="Emphasis"/>
+        </w:rPr>
+        <w:t>NEWSEQUENTIALID(</w:t>
+      </w:r>
+      <w:proofErr w:type="gramEnd"/>
+      <w:r>
+        <w:rPr>
+          <w:rStyle w:val="Emphasis"/>
+        </w:rPr>
+        <w:t>)</w:t>
+      </w:r>
+      <w:r>
+        <w:t xml:space="preserve"> and returned as a 32 alphanumerical character string.</w:t>
+      </w:r>
+      <w:r>
+        <w:t xml:space="preserve"> File name is passed as parameter / header and content type is taken from header.</w:t>
+      </w:r>
+    </w:p>
+    <w:p>
+      <w:r>
+        <w:rPr>
+          <w:rStyle w:val="Heading3Char"/>
+        </w:rPr>
+        <w:t>GET /file</w:t>
+      </w:r>
+      <w:proofErr w:type="gramStart"/>
+      <w:r>
+        <w:rPr>
+          <w:rStyle w:val="Heading3Char"/>
+        </w:rPr>
+        <w:t>/</w:t>
+      </w:r>
+      <w:r>
+        <w:rPr>
+          <w:rStyle w:val="Heading3Char"/>
+        </w:rPr>
+        <w:t>{</w:t>
+      </w:r>
+      <w:proofErr w:type="gramEnd"/>
+      <w:r>
+        <w:rPr>
+          <w:rStyle w:val="Heading3Char"/>
+        </w:rPr>
+        <w:t>id</w:t>
+      </w:r>
+      <w:r>
+        <w:rPr>
+          <w:rStyle w:val="Heading3Char"/>
+        </w:rPr>
+        <w:t>}</w:t>
+      </w:r>
+      <w:r>
+        <w:rPr>
+          <w:rStyle w:val="Heading3Char"/>
+        </w:rPr>
+        <w:br/>
+      </w:r>
+      <w:r>
+        <w:t>Method checks if database table contains the record identified by id provided as a parameter</w:t>
+      </w:r>
+      <w:r>
+        <w:t>. If record is found then file is returned as file stream. Otherwise attempt is made to retrieve FILESTREAM from legacy file storage.</w:t>
+      </w:r>
+      <w:r>
+        <w:t xml:space="preserve"> Return value is cached.</w:t>
+      </w:r>
+    </w:p>
+    <w:p>
+      <w:r>
+        <w:rPr>
+          <w:rStyle w:val="Heading3Char"/>
+        </w:rPr>
+        <w:t>DELETE /file</w:t>
+      </w:r>
+      <w:proofErr w:type="gramStart"/>
+      <w:r>
+        <w:rPr>
+          <w:rStyle w:val="Heading3Char"/>
+        </w:rPr>
+        <w:t>/</w:t>
+      </w:r>
+      <w:r>
+        <w:rPr>
+          <w:rStyle w:val="Heading3Char"/>
+        </w:rPr>
+        <w:t>{</w:t>
+      </w:r>
+      <w:proofErr w:type="gramEnd"/>
+      <w:r>
+        <w:rPr>
+          <w:rStyle w:val="Heading3Char"/>
+        </w:rPr>
+        <w:t>id</w:t>
+      </w:r>
+      <w:r>
+        <w:rPr>
+          <w:rStyle w:val="Heading3Char"/>
+        </w:rPr>
+        <w:t>}</w:t>
+      </w:r>
+      <w:r>
+        <w:rPr>
+          <w:rStyle w:val="Heading3Char"/>
+        </w:rPr>
+        <w:br/>
+      </w:r>
+      <w:r>
+        <w:t>Method checks if database table contains the record identified by id provided as a parameter. If record is found then the record is deleted</w:t>
+      </w:r>
+      <w:r>
+        <w:t xml:space="preserve"> asynchronously</w:t>
+      </w:r>
+      <w:r>
+        <w:t xml:space="preserve">. Otherwise </w:t>
+      </w:r>
+      <w:r>
+        <w:t xml:space="preserve">asynchronous </w:t>
+      </w:r>
+      <w:r>
+        <w:t>attempt is made to delete the FILESTREAM from legacy file storage.</w:t>
+      </w:r>
+      <w:r>
+        <w:t xml:space="preserve"> Returns file identifier as it was supplied.</w:t>
+      </w:r>
+    </w:p>
+    <w:p>
+      <w:pPr>
+        <w:rPr>
+          <w:rStyle w:val="Emphasis"/>
+        </w:rPr>
+      </w:pPr>
+      <w:r>
+        <w:rPr>
+          <w:rStyle w:val="Heading3Char"/>
+        </w:rPr>
+        <w:lastRenderedPageBreak/>
+        <w:t>GET</w:t>
+      </w:r>
+      <w:r>
+        <w:rPr>
+          <w:rStyle w:val="Heading3Char"/>
+        </w:rPr>
+        <w:t xml:space="preserve"> /</w:t>
+      </w:r>
+      <w:r>
+        <w:rPr>
+          <w:rStyle w:val="Heading3Char"/>
+        </w:rPr>
+        <w:t>status</w:t>
+      </w:r>
+      <w:r>
+        <w:rPr>
+          <w:rStyle w:val="Heading3Char"/>
+        </w:rPr>
+        <w:br/>
+      </w:r>
+      <w:r>
+        <w:t xml:space="preserve">Method tries to execute </w:t>
+      </w:r>
+      <w:r>
+        <w:rPr>
+          <w:rStyle w:val="Emphasis"/>
+        </w:rPr>
+        <w:t xml:space="preserve">SELECT </w:t>
+      </w:r>
+      <w:proofErr w:type="gramStart"/>
+      <w:r>
+        <w:rPr>
+          <w:rStyle w:val="Emphasis"/>
+        </w:rPr>
+        <w:t>COUNT</w:t>
+      </w:r>
+      <w:r>
+        <w:rPr>
+          <w:rStyle w:val="Emphasis"/>
+        </w:rPr>
+        <w:t>(</w:t>
+      </w:r>
+      <w:proofErr w:type="gramEnd"/>
+      <w:r>
+        <w:rPr>
+          <w:rStyle w:val="Emphasis"/>
+        </w:rPr>
+        <w:t>*</w:t>
+      </w:r>
+      <w:r>
+        <w:rPr>
+          <w:rStyle w:val="Emphasis"/>
+        </w:rPr>
+        <w:t>)</w:t>
+      </w:r>
+      <w:r>
+        <w:rPr>
+          <w:rStyle w:val="Emphasis"/>
+        </w:rPr>
+        <w:t xml:space="preserve"> FROM [FILE];</w:t>
+      </w:r>
+      <w:r>
+        <w:t xml:space="preserve"> to test database connection</w:t>
+      </w:r>
+      <w:r>
+        <w:t xml:space="preserve">. If connection cannot be established it returns </w:t>
+      </w:r>
+      <w:r>
+        <w:t xml:space="preserve">status </w:t>
+      </w:r>
+      <w:r>
+        <w:t>500, if connection is established but table File is not found</w:t>
+      </w:r>
+      <w:r>
+        <w:t xml:space="preserve"> it returns </w:t>
+      </w:r>
+      <w:r>
+        <w:t xml:space="preserve">status </w:t>
+      </w:r>
+      <w:r>
+        <w:t>501</w:t>
+      </w:r>
+      <w:r>
+        <w:t>.</w:t>
+      </w:r>
+    </w:p>
+    <w:p>
+      <w:pPr>
+        <w:pStyle w:val="Heading1"/>
+      </w:pPr>
+      <w:r>
         <w:t>Storage</w:t>
       </w:r>
     </w:p>
@@ -503,6 +1005,17 @@
         <w:t>.File</w:t>
       </w:r>
       <w:proofErr w:type="spellEnd"/>
+      <w:r>
+        <w:t xml:space="preserve"> (database </w:t>
+      </w:r>
+      <w:proofErr w:type="spellStart"/>
+      <w:r>
+        <w:t>FileStore</w:t>
+      </w:r>
+      <w:proofErr w:type="spellEnd"/>
+      <w:r>
+        <w:t>, table File)</w:t>
+      </w:r>
     </w:p>
     <w:p>
       <w:pPr>
@@ -591,6 +1104,103 @@
     </w:sectPr>
   </w:body>
 </w:document>
+</file>
+
+<file path=word/numbering.xml><?xml version="1.0" encoding="utf-8"?>
+<w:numbering xmlns:wpc="http://schemas.microsoft.com/office/word/2010/wordprocessingCanvas" xmlns:mc="http://schemas.openxmlformats.org/markup-compatibility/2006" xmlns:o="urn:schemas-microsoft-com:office:office" xmlns:r="http://schemas.openxmlformats.org/officeDocument/2006/relationships" xmlns:m="http://schemas.openxmlformats.org/officeDocument/2006/math" xmlns:v="urn:schemas-microsoft-com:vml" xmlns:wp14="http://schemas.microsoft.com/office/word/2010/wordprocessingDrawing" xmlns:wp="http://schemas.openxmlformats.org/drawingml/2006/wordprocessingDrawing" xmlns:w10="urn:schemas-microsoft-com:office:word" xmlns:w="http://schemas.openxmlformats.org/wordprocessingml/2006/main" xmlns:w14="http://schemas.microsoft.com/office/word/2010/wordml" xmlns:w15="http://schemas.microsoft.com/office/word/2012/wordml" xmlns:wpg="http://schemas.microsoft.com/office/word/2010/wordprocessingGroup" xmlns:wpi="http://schemas.microsoft.com/office/word/2010/wordprocessingInk" xmlns:wne="http://schemas.microsoft.com/office/word/2006/wordml" xmlns:wps="http://schemas.microsoft.com/office/word/2010/wordprocessingShape" mc:Ignorable="w14 w15 wp14">
+  <w:abstractNum w:abstractNumId="0" w15:restartNumberingAfterBreak="0">
+    <w:nsid w:val="2CBA1E62"/>
+    <w:multiLevelType w:val="hybridMultilevel"/>
+    <w:tmpl w:val="52BC6D80"/>
+    <w:lvl w:ilvl="0" w:tplc="0409000F">
+      <w:start w:val="1"/>
+      <w:numFmt w:val="decimal"/>
+      <w:lvlText w:val="%1."/>
+      <w:lvlJc w:val="left"/>
+      <w:pPr>
+        <w:ind w:left="720" w:hanging="360"/>
+      </w:pPr>
+      <w:rPr>
+        <w:rFonts w:hint="default"/>
+      </w:rPr>
+    </w:lvl>
+    <w:lvl w:ilvl="1" w:tplc="04090019" w:tentative="1">
+      <w:start w:val="1"/>
+      <w:numFmt w:val="lowerLetter"/>
+      <w:lvlText w:val="%2."/>
+      <w:lvlJc w:val="left"/>
+      <w:pPr>
+        <w:ind w:left="1440" w:hanging="360"/>
+      </w:pPr>
+    </w:lvl>
+    <w:lvl w:ilvl="2" w:tplc="0409001B" w:tentative="1">
+      <w:start w:val="1"/>
+      <w:numFmt w:val="lowerRoman"/>
+      <w:lvlText w:val="%3."/>
+      <w:lvlJc w:val="right"/>
+      <w:pPr>
+        <w:ind w:left="2160" w:hanging="180"/>
+      </w:pPr>
+    </w:lvl>
+    <w:lvl w:ilvl="3" w:tplc="0409000F" w:tentative="1">
+      <w:start w:val="1"/>
+      <w:numFmt w:val="decimal"/>
+      <w:lvlText w:val="%4."/>
+      <w:lvlJc w:val="left"/>
+      <w:pPr>
+        <w:ind w:left="2880" w:hanging="360"/>
+      </w:pPr>
+    </w:lvl>
+    <w:lvl w:ilvl="4" w:tplc="04090019" w:tentative="1">
+      <w:start w:val="1"/>
+      <w:numFmt w:val="lowerLetter"/>
+      <w:lvlText w:val="%5."/>
+      <w:lvlJc w:val="left"/>
+      <w:pPr>
+        <w:ind w:left="3600" w:hanging="360"/>
+      </w:pPr>
+    </w:lvl>
+    <w:lvl w:ilvl="5" w:tplc="0409001B" w:tentative="1">
+      <w:start w:val="1"/>
+      <w:numFmt w:val="lowerRoman"/>
+      <w:lvlText w:val="%6."/>
+      <w:lvlJc w:val="right"/>
+      <w:pPr>
+        <w:ind w:left="4320" w:hanging="180"/>
+      </w:pPr>
+    </w:lvl>
+    <w:lvl w:ilvl="6" w:tplc="0409000F" w:tentative="1">
+      <w:start w:val="1"/>
+      <w:numFmt w:val="decimal"/>
+      <w:lvlText w:val="%7."/>
+      <w:lvlJc w:val="left"/>
+      <w:pPr>
+        <w:ind w:left="5040" w:hanging="360"/>
+      </w:pPr>
+    </w:lvl>
+    <w:lvl w:ilvl="7" w:tplc="04090019" w:tentative="1">
+      <w:start w:val="1"/>
+      <w:numFmt w:val="lowerLetter"/>
+      <w:lvlText w:val="%8."/>
+      <w:lvlJc w:val="left"/>
+      <w:pPr>
+        <w:ind w:left="5760" w:hanging="360"/>
+      </w:pPr>
+    </w:lvl>
+    <w:lvl w:ilvl="8" w:tplc="0409001B" w:tentative="1">
+      <w:start w:val="1"/>
+      <w:numFmt w:val="lowerRoman"/>
+      <w:lvlText w:val="%9."/>
+      <w:lvlJc w:val="right"/>
+      <w:pPr>
+        <w:ind w:left="6480" w:hanging="180"/>
+      </w:pPr>
+    </w:lvl>
+  </w:abstractNum>
+  <w:num w:numId="1">
+    <w:abstractNumId w:val="0"/>
+  </w:num>
+</w:numbering>
 </file>
 
 <file path=word/styles.xml><?xml version="1.0" encoding="utf-8"?>
@@ -1055,7 +1665,6 @@
   <w:style w:type="character" w:default="1" w:styleId="DefaultParagraphFont">
     <w:name w:val="Default Paragraph Font"/>
     <w:uiPriority w:val="1"/>
-    <w:semiHidden/>
     <w:unhideWhenUsed/>
   </w:style>
   <w:style w:type="table" w:default="1" w:styleId="TableNormal">
@@ -1181,6 +1790,39 @@
       <w:rFonts w:eastAsiaTheme="minorEastAsia"/>
       <w:color w:val="5A5A5A" w:themeColor="text1" w:themeTint="A5"/>
       <w:spacing w:val="15"/>
+    </w:rPr>
+  </w:style>
+  <w:style w:type="paragraph" w:styleId="ListParagraph">
+    <w:name w:val="List Paragraph"/>
+    <w:basedOn w:val="Normal"/>
+    <w:uiPriority w:val="34"/>
+    <w:qFormat/>
+    <w:rsid w:val="0071242E"/>
+    <w:pPr>
+      <w:ind w:left="720"/>
+      <w:contextualSpacing/>
+    </w:pPr>
+  </w:style>
+  <w:style w:type="character" w:styleId="Emphasis">
+    <w:name w:val="Emphasis"/>
+    <w:basedOn w:val="DefaultParagraphFont"/>
+    <w:uiPriority w:val="20"/>
+    <w:qFormat/>
+    <w:rsid w:val="00200D81"/>
+    <w:rPr>
+      <w:i/>
+      <w:iCs/>
+    </w:rPr>
+  </w:style>
+  <w:style w:type="character" w:styleId="Strong">
+    <w:name w:val="Strong"/>
+    <w:basedOn w:val="DefaultParagraphFont"/>
+    <w:uiPriority w:val="22"/>
+    <w:qFormat/>
+    <w:rsid w:val="00200D81"/>
+    <w:rPr>
+      <w:b/>
+      <w:bCs/>
     </w:rPr>
   </w:style>
 </w:styles>

</xml_diff>